<commit_message>
Made changes to sort by congressional district and last name
</commit_message>
<xml_diff>
--- a/src/template_GPP_IIP_NIP_UGR.docx
+++ b/src/template_GPP_IIP_NIP_UGR.docx
@@ -2,8 +2,6 @@
 <file path=word/document.xml><?xml version="1.0" encoding="utf-8"?>
 <w:document xmlns:wpc="http://schemas.microsoft.com/office/word/2010/wordprocessingCanvas" xmlns:mo="http://schemas.microsoft.com/office/mac/office/2008/main" xmlns:mc="http://schemas.openxmlformats.org/markup-compatibility/2006" xmlns:mv="urn:schemas-microsoft-com:mac:vml" xmlns:o="urn:schemas-microsoft-com:office:office" xmlns:r="http://schemas.openxmlformats.org/officeDocument/2006/relationships" xmlns:m="http://schemas.openxmlformats.org/officeDocument/2006/math" xmlns:v="urn:schemas-microsoft-com:vml" xmlns:wp14="http://schemas.microsoft.com/office/word/2010/wordprocessingDrawing" xmlns:wp="http://schemas.openxmlformats.org/drawingml/2006/wordprocessingDrawing" xmlns:w10="urn:schemas-microsoft-com:office:word" xmlns:w="http://schemas.openxmlformats.org/wordprocessingml/2006/main" xmlns:w14="http://schemas.microsoft.com/office/word/2010/wordml" xmlns:wpg="http://schemas.microsoft.com/office/word/2010/wordprocessingGroup" xmlns:wpi="http://schemas.microsoft.com/office/word/2010/wordprocessingInk" xmlns:wne="http://schemas.microsoft.com/office/word/2006/wordml" xmlns:wps="http://schemas.microsoft.com/office/word/2010/wordprocessingShape" mc:Ignorable="w14 wp14">
   <w:body>
-    <w:bookmarkStart w:id="0" w:name="_GoBack"/>
-    <w:bookmarkEnd w:id="0"/>
     <w:p>
       <w:pPr>
         <w:rPr>
@@ -88,37 +86,16 @@
         </w:rPr>
         <w:t xml:space="preserve"> </w:t>
       </w:r>
-      <w:r>
-        <w:rPr>
-          <w:b/>
-        </w:rPr>
-        <w:fldChar w:fldCharType="begin"/>
-      </w:r>
-      <w:r>
-        <w:rPr>
-          <w:b/>
-        </w:rPr>
-        <w:instrText xml:space="preserve"> MERGEFIELD Award </w:instrText>
-      </w:r>
-      <w:r>
-        <w:rPr>
-          <w:b/>
-        </w:rPr>
-        <w:fldChar w:fldCharType="separate"/>
-      </w:r>
-      <w:r>
-        <w:rPr>
-          <w:b/>
-          <w:noProof/>
-        </w:rPr>
-        <w:t>«Award»</w:t>
-      </w:r>
-      <w:r>
-        <w:rPr>
-          <w:b/>
-        </w:rPr>
-        <w:fldChar w:fldCharType="end"/>
-      </w:r>
+      <w:fldSimple w:instr=" MERGEFIELD Award ">
+        <w:r>
+          <w:rPr>
+            <w:noProof/>
+          </w:rPr>
+          <w:t>«Award»</w:t>
+        </w:r>
+      </w:fldSimple>
+      <w:bookmarkStart w:id="0" w:name="_GoBack"/>
+      <w:bookmarkEnd w:id="0"/>
     </w:p>
     <w:p>
       <w:pPr>
@@ -145,37 +122,14 @@
         </w:rPr>
         <w:t xml:space="preserve"> </w:t>
       </w:r>
-      <w:r>
-        <w:rPr>
-          <w:b/>
-        </w:rPr>
-        <w:fldChar w:fldCharType="begin"/>
-      </w:r>
-      <w:r>
-        <w:rPr>
-          <w:b/>
-        </w:rPr>
-        <w:instrText xml:space="preserve"> MERGEFIELD Status </w:instrText>
-      </w:r>
-      <w:r>
-        <w:rPr>
-          <w:b/>
-        </w:rPr>
-        <w:fldChar w:fldCharType="separate"/>
-      </w:r>
-      <w:r>
-        <w:rPr>
-          <w:b/>
-          <w:noProof/>
-        </w:rPr>
-        <w:t>«Status»</w:t>
-      </w:r>
-      <w:r>
-        <w:rPr>
-          <w:b/>
-        </w:rPr>
-        <w:fldChar w:fldCharType="end"/>
-      </w:r>
+      <w:fldSimple w:instr=" MERGEFIELD Status ">
+        <w:r>
+          <w:rPr>
+            <w:noProof/>
+          </w:rPr>
+          <w:t>«Status»</w:t>
+        </w:r>
+      </w:fldSimple>
     </w:p>
     <w:p>
       <w:pPr>
@@ -202,37 +156,14 @@
         </w:rPr>
         <w:t xml:space="preserve"> </w:t>
       </w:r>
-      <w:r>
-        <w:rPr>
-          <w:b/>
-        </w:rPr>
-        <w:fldChar w:fldCharType="begin"/>
-      </w:r>
-      <w:r>
-        <w:rPr>
-          <w:b/>
-        </w:rPr>
-        <w:instrText xml:space="preserve"> MERGEFIELD Advisor </w:instrText>
-      </w:r>
-      <w:r>
-        <w:rPr>
-          <w:b/>
-        </w:rPr>
-        <w:fldChar w:fldCharType="separate"/>
-      </w:r>
-      <w:r>
-        <w:rPr>
-          <w:b/>
-          <w:noProof/>
-        </w:rPr>
-        <w:t>«Advisor»</w:t>
-      </w:r>
-      <w:r>
-        <w:rPr>
-          <w:b/>
-        </w:rPr>
-        <w:fldChar w:fldCharType="end"/>
-      </w:r>
+      <w:fldSimple w:instr=" MERGEFIELD Advisor ">
+        <w:r>
+          <w:rPr>
+            <w:noProof/>
+          </w:rPr>
+          <w:t>«Advisor»</w:t>
+        </w:r>
+      </w:fldSimple>
     </w:p>
     <w:p>
       <w:pPr>
@@ -259,37 +190,14 @@
         </w:rPr>
         <w:t xml:space="preserve"> </w:t>
       </w:r>
-      <w:r>
-        <w:rPr>
-          <w:b/>
-        </w:rPr>
-        <w:fldChar w:fldCharType="begin"/>
-      </w:r>
-      <w:r>
-        <w:rPr>
-          <w:b/>
-        </w:rPr>
-        <w:instrText xml:space="preserve"> MERGEFIELD ResearchTopic </w:instrText>
-      </w:r>
-      <w:r>
-        <w:rPr>
-          <w:b/>
-        </w:rPr>
-        <w:fldChar w:fldCharType="separate"/>
-      </w:r>
-      <w:r>
-        <w:rPr>
-          <w:b/>
-          <w:noProof/>
-        </w:rPr>
-        <w:t>«ResearchTopic»</w:t>
-      </w:r>
-      <w:r>
-        <w:rPr>
-          <w:b/>
-        </w:rPr>
-        <w:fldChar w:fldCharType="end"/>
-      </w:r>
+      <w:fldSimple w:instr=" MERGEFIELD ResearchTopic ">
+        <w:r>
+          <w:rPr>
+            <w:noProof/>
+          </w:rPr>
+          <w:t>«ResearchTopic»</w:t>
+        </w:r>
+      </w:fldSimple>
     </w:p>
     <w:p>
       <w:pPr>
@@ -316,37 +224,14 @@
         </w:rPr>
         <w:t xml:space="preserve"> </w:t>
       </w:r>
-      <w:r>
-        <w:rPr>
-          <w:b/>
-        </w:rPr>
-        <w:fldChar w:fldCharType="begin"/>
-      </w:r>
-      <w:r>
-        <w:rPr>
-          <w:b/>
-        </w:rPr>
-        <w:instrText xml:space="preserve"> MERGEFIELD Abstract </w:instrText>
-      </w:r>
-      <w:r>
-        <w:rPr>
-          <w:b/>
-        </w:rPr>
-        <w:fldChar w:fldCharType="separate"/>
-      </w:r>
-      <w:r>
-        <w:rPr>
-          <w:b/>
-          <w:noProof/>
-        </w:rPr>
-        <w:t>«Abstract»</w:t>
-      </w:r>
-      <w:r>
-        <w:rPr>
-          <w:b/>
-        </w:rPr>
-        <w:fldChar w:fldCharType="end"/>
-      </w:r>
+      <w:fldSimple w:instr=" MERGEFIELD Abstract ">
+        <w:r>
+          <w:rPr>
+            <w:noProof/>
+          </w:rPr>
+          <w:t>«Abstract»</w:t>
+        </w:r>
+      </w:fldSimple>
     </w:p>
     <w:p>
       <w:pPr>
@@ -373,37 +258,14 @@
         </w:rPr>
         <w:t xml:space="preserve"> </w:t>
       </w:r>
-      <w:r>
-        <w:rPr>
-          <w:b/>
-        </w:rPr>
-        <w:fldChar w:fldCharType="begin"/>
-      </w:r>
-      <w:r>
-        <w:rPr>
-          <w:b/>
-        </w:rPr>
-        <w:instrText xml:space="preserve"> MERGEFIELD Biography </w:instrText>
-      </w:r>
-      <w:r>
-        <w:rPr>
-          <w:b/>
-        </w:rPr>
-        <w:fldChar w:fldCharType="separate"/>
-      </w:r>
-      <w:r>
-        <w:rPr>
-          <w:b/>
-          <w:noProof/>
-        </w:rPr>
-        <w:t>«Biography»</w:t>
-      </w:r>
-      <w:r>
-        <w:rPr>
-          <w:b/>
-        </w:rPr>
-        <w:fldChar w:fldCharType="end"/>
-      </w:r>
+      <w:fldSimple w:instr=" MERGEFIELD Biography ">
+        <w:r>
+          <w:rPr>
+            <w:noProof/>
+          </w:rPr>
+          <w:t>«Biography»</w:t>
+        </w:r>
+      </w:fldSimple>
     </w:p>
     <w:p>
       <w:pPr>
@@ -415,9 +277,6 @@
     <w:p>
       <w:pPr>
         <w:jc w:val="right"/>
-        <w:rPr>
-          <w:b/>
-        </w:rPr>
       </w:pPr>
       <w:r>
         <w:rPr>
@@ -431,37 +290,14 @@
         </w:rPr>
         <w:t xml:space="preserve"> </w:t>
       </w:r>
-      <w:r>
-        <w:rPr>
-          <w:b/>
-        </w:rPr>
-        <w:fldChar w:fldCharType="begin"/>
-      </w:r>
-      <w:r>
-        <w:rPr>
-          <w:b/>
-        </w:rPr>
-        <w:instrText xml:space="preserve"> MERGEFIELD CongressionalDistrict </w:instrText>
-      </w:r>
-      <w:r>
-        <w:rPr>
-          <w:b/>
-        </w:rPr>
-        <w:fldChar w:fldCharType="separate"/>
-      </w:r>
-      <w:r>
-        <w:rPr>
-          <w:b/>
-          <w:noProof/>
-        </w:rPr>
-        <w:t>«CongressionalDistrict»</w:t>
-      </w:r>
-      <w:r>
-        <w:rPr>
-          <w:b/>
-        </w:rPr>
-        <w:fldChar w:fldCharType="end"/>
-      </w:r>
+      <w:fldSimple w:instr=" MERGEFIELD CongressionalDistrict ">
+        <w:r>
+          <w:rPr>
+            <w:noProof/>
+          </w:rPr>
+          <w:t>«CongressionalDistrict»</w:t>
+        </w:r>
+      </w:fldSimple>
     </w:p>
     <w:p>
       <w:pPr>
@@ -489,37 +325,14 @@
         </w:rPr>
         <w:t xml:space="preserve"> </w:t>
       </w:r>
-      <w:r>
-        <w:rPr>
-          <w:b/>
-        </w:rPr>
-        <w:fldChar w:fldCharType="begin"/>
-      </w:r>
-      <w:r>
-        <w:rPr>
-          <w:b/>
-        </w:rPr>
-        <w:instrText xml:space="preserve"> MERGEFIELD CongressionalRepresentative </w:instrText>
-      </w:r>
-      <w:r>
-        <w:rPr>
-          <w:b/>
-        </w:rPr>
-        <w:fldChar w:fldCharType="separate"/>
-      </w:r>
-      <w:r>
-        <w:rPr>
-          <w:b/>
-          <w:noProof/>
-        </w:rPr>
-        <w:t>«CongressionalRepresentative»</w:t>
-      </w:r>
-      <w:r>
-        <w:rPr>
-          <w:b/>
-        </w:rPr>
-        <w:fldChar w:fldCharType="end"/>
-      </w:r>
+      <w:fldSimple w:instr=" MERGEFIELD CongressionalRepresentative ">
+        <w:r>
+          <w:rPr>
+            <w:noProof/>
+          </w:rPr>
+          <w:t>«CongressionalRepresentative»</w:t>
+        </w:r>
+      </w:fldSimple>
     </w:p>
     <w:sectPr>
       <w:pgSz w:w="12240" w:h="15840"/>

</xml_diff>